<commit_message>
Preparação de ambiente para continuação de projeto
</commit_message>
<xml_diff>
--- a/TAPLabSI.docx
+++ b/TAPLabSI.docx
@@ -320,10 +320,7 @@
         <w:jc w:val="both"/>
       </w:pPr>
       <w:r>
-        <w:t xml:space="preserve">Gerente de projeto: </w:t>
-      </w:r>
-      <w:r>
-        <w:t>Yuri Clark Fernandes</w:t>
+        <w:t>Gerente de projeto: Yuri Clark Fernandes</w:t>
       </w:r>
     </w:p>
     <w:p>
@@ -331,10 +328,7 @@
         <w:jc w:val="both"/>
       </w:pPr>
       <w:r>
-        <w:t>Desenvolvedor</w:t>
-      </w:r>
-      <w:r>
-        <w:t>: Alisson Rocha</w:t>
+        <w:t>Desenvolvedor: Alisson Rocha</w:t>
       </w:r>
     </w:p>
     <w:p>
@@ -466,13 +460,7 @@
         <w:jc w:val="both"/>
       </w:pPr>
       <w:r>
-        <w:t xml:space="preserve">Dicas e cuidados para o animal de estimação </w:t>
-      </w:r>
-      <w:r>
-        <w:t>(versão para o dono)</w:t>
-      </w:r>
-      <w:r>
-        <w:t>;</w:t>
+        <w:t>Dicas e cuidados para o animal de estimação (versão para o dono);</w:t>
       </w:r>
     </w:p>
     <w:p>
@@ -505,13 +493,7 @@
         <w:jc w:val="both"/>
       </w:pPr>
       <w:r>
-        <w:t xml:space="preserve">Calendário de vacinas do animal </w:t>
-      </w:r>
-      <w:r>
-        <w:t>(versão para o dono)</w:t>
-      </w:r>
-      <w:r>
-        <w:t>;</w:t>
+        <w:t>Calendário de vacinas do animal (versão para o dono);</w:t>
       </w:r>
     </w:p>
     <w:p>
@@ -733,11 +715,9 @@
             <w:vAlign w:val="center"/>
           </w:tcPr>
           <w:p>
-            <w:bookmarkStart w:id="1" w:name="_GoBack"/>
             <w:r>
               <w:t>25/03/10</w:t>
             </w:r>
-            <w:bookmarkEnd w:id="1"/>
           </w:p>
         </w:tc>
       </w:tr>
@@ -764,9 +744,8 @@
             <w:vAlign w:val="center"/>
           </w:tcPr>
           <w:p>
-            <w:r>
-              <w:t>01/03/10</w:t>
-            </w:r>
+            <w:bookmarkStart w:id="1" w:name="_GoBack"/>
+            <w:bookmarkEnd w:id="1"/>
           </w:p>
         </w:tc>
       </w:tr>
@@ -1031,7 +1010,7 @@
             <w:rPr>
               <w:noProof/>
             </w:rPr>
-            <w:t>1</w:t>
+            <w:t>2</w:t>
           </w:r>
           <w:r>
             <w:fldChar w:fldCharType="end"/>

</xml_diff>